<commit_message>
updated citations (style and content)
</commit_message>
<xml_diff>
--- a/analysis/paper/paper.docx
+++ b/analysis/paper/paper.docx
@@ -74,7 +74,7 @@
         <w:pStyle w:val="Date"/>
       </w:pPr>
       <w:r>
-        <w:t xml:space="preserve">01</w:t>
+        <w:t xml:space="preserve">02</w:t>
       </w:r>
       <w:r>
         <w:t xml:space="preserve"> </w:t>
@@ -222,13 +222,13 @@
         <w:pStyle w:val="FirstParagraph"/>
       </w:pPr>
       <w:r>
-        <w:t xml:space="preserve">Here is a citation</w:t>
-      </w:r>
-      <w:r>
-        <w:t xml:space="preserve"> </w:t>
-      </w:r>
-      <w:r>
-        <w:t xml:space="preserve">(Marwick, 2017)</w:t>
+        <w:t xml:space="preserve">This is a replication of figure 2A from</w:t>
+      </w:r>
+      <w:r>
+        <w:rPr>
+          <w:vertAlign w:val="superscript"/>
+        </w:rPr>
+        <w:t xml:space="preserve">1</w:t>
       </w:r>
     </w:p>
     <w:bookmarkEnd w:id="21"/>
@@ -481,7 +481,7 @@
       </w:r>
     </w:p>
     <w:bookmarkEnd w:id="29"/>
-    <w:bookmarkStart w:id="34" w:name="references"/>
+    <w:bookmarkStart w:id="33" w:name="references"/>
     <w:p>
       <w:pPr>
         <w:pStyle w:val="Heading1"/>
@@ -499,35 +499,56 @@
         <w:t xml:space="preserve">References</w:t>
       </w:r>
     </w:p>
-    <w:bookmarkStart w:id="32" w:name="refs"/>
-    <w:bookmarkStart w:id="31" w:name="ref-Marwick2017"/>
+    <w:bookmarkStart w:id="31" w:name="refs"/>
+    <w:bookmarkStart w:id="30" w:name="ref-hirt2017"/>
     <w:p>
       <w:pPr>
         <w:pStyle w:val="Bibliography"/>
       </w:pPr>
       <w:r>
-        <w:t xml:space="preserve">Marwick, B., 2017. Computational reproducibility in archaeological research: Basic principles and a case study of their implementation. Journal of Archaeological Method and Theory 24, 424–450.</w:t>
+        <w:t xml:space="preserve">1.</w:t>
       </w:r>
       <w:r>
         <w:t xml:space="preserve"> </w:t>
       </w:r>
-      <w:hyperlink r:id="rId30">
-        <w:r>
-          <w:rPr>
-            <w:rStyle w:val="Hyperlink"/>
-          </w:rPr>
-          <w:t xml:space="preserve">https://doi.org/10.1007/s10816-015-9272-9</w:t>
-        </w:r>
-      </w:hyperlink>
+      <w:r>
+        <w:t xml:space="preserve">	</w:t>
+      </w:r>
+      <w:r>
+        <w:t xml:space="preserve">Hirt, M. R., Jetz, W., Rall, B. C. &amp; Brose, U. A general scaling law reveals why the largest animals are not the fastest.</w:t>
+      </w:r>
+      <w:r>
+        <w:t xml:space="preserve"> </w:t>
+      </w:r>
+      <w:r>
+        <w:rPr>
+          <w:iCs/>
+          <w:i/>
+        </w:rPr>
+        <w:t xml:space="preserve">Nature Ecology &amp; Evolution</w:t>
+      </w:r>
+      <w:r>
+        <w:t xml:space="preserve"> </w:t>
+      </w:r>
+      <w:r>
+        <w:rPr>
+          <w:bCs/>
+          <w:b/>
+        </w:rPr>
+        <w:t xml:space="preserve">1</w:t>
+      </w:r>
+      <w:r>
+        <w:t xml:space="preserve">, 1116–1122 (2017).</w:t>
+      </w:r>
     </w:p>
+    <w:bookmarkEnd w:id="30"/>
     <w:bookmarkEnd w:id="31"/>
-    <w:bookmarkEnd w:id="32"/>
     <w:p>
       <w:r>
         <w:br w:type="page"/>
       </w:r>
     </w:p>
-    <w:bookmarkStart w:id="33" w:name="colophon"/>
+    <w:bookmarkStart w:id="32" w:name="colophon"/>
     <w:p>
       <w:pPr>
         <w:pStyle w:val="Heading3"/>
@@ -550,7 +571,7 @@
         <w:pStyle w:val="FirstParagraph"/>
       </w:pPr>
       <w:r>
-        <w:t xml:space="preserve">This report was generated on 2021-12-01 11:52:35 using the following computational environment and dependencies:</w:t>
+        <w:t xml:space="preserve">This report was generated on 2021-12-02 09:21:57 using the following computational environment and dependencies:</w:t>
       </w:r>
     </w:p>
     <w:p>
@@ -669,7 +690,7 @@
         <w:rPr>
           <w:rStyle w:val="VerbatimChar"/>
         </w:rPr>
-        <w:t xml:space="preserve">#&gt;  date     2021-12-01</w:t>
+        <w:t xml:space="preserve">#&gt;  date     2021-12-02</w:t>
       </w:r>
       <w:r>
         <w:br/>
@@ -1291,11 +1312,11 @@
         <w:rPr>
           <w:rStyle w:val="VerbatimChar"/>
         </w:rPr>
-        <w:t xml:space="preserve">#&gt; Head:     [175c7cd] 2021-12-01: initial commit</w:t>
+        <w:t xml:space="preserve">#&gt; Head:     [6ce31ae] 2021-12-01: added new functions and figure</w:t>
       </w:r>
     </w:p>
+    <w:bookmarkEnd w:id="32"/>
     <w:bookmarkEnd w:id="33"/>
-    <w:bookmarkEnd w:id="34"/>
     <w:sectPr>
       <w:pgSz w:h="15840" w:w="12240"/>
       <w:pgMar w:bottom="1440" w:footer="720" w:gutter="0" w:header="720" w:left="1440" w:right="1440" w:top="1440"/>

</xml_diff>